<commit_message>
atualização trabalho 3 banco de dados
</commit_message>
<xml_diff>
--- a/Arquivos/Banco de Dados/Trabalho 3/Trabalho 3.docx
+++ b/Arquivos/Banco de Dados/Trabalho 3/Trabalho 3.docx
@@ -12,7 +12,7 @@
         <w:pStyle w:val="PargrafodaLista"/>
         <w:numPr>
           <w:ilvl w:val="0"/>
-          <w:numId w:val="1"/>
+          <w:numId w:val="2"/>
         </w:numPr>
       </w:pPr>
       <w:r>
@@ -25,7 +25,7 @@
           <w:noProof/>
         </w:rPr>
         <w:drawing>
-          <wp:inline distT="0" distB="0" distL="0" distR="0" wp14:anchorId="2C6DEAE1" wp14:editId="2CD134B2">
+          <wp:inline distT="0" distB="0" distL="0" distR="0" wp14:anchorId="184DC7A8" wp14:editId="7AF137B8">
             <wp:extent cx="3200400" cy="2952750"/>
             <wp:effectExtent l="0" t="0" r="0" b="0"/>
             <wp:docPr id="1" name="Imagem 1"/>
@@ -74,6 +74,156 @@
         </w:drawing>
       </w:r>
     </w:p>
+    <w:p>
+      <w:pPr>
+        <w:pStyle w:val="PargrafodaLista"/>
+        <w:numPr>
+          <w:ilvl w:val="0"/>
+          <w:numId w:val="2"/>
+        </w:numPr>
+        <w:jc w:val="both"/>
+        <w:rPr>
+          <w:highlight w:val="yellow"/>
+        </w:rPr>
+      </w:pPr>
+      <w:r>
+        <w:t>Fase 1, utilizando a heurística de “executar as operações de seleção tão cedo</w:t>
+      </w:r>
+      <w:r>
+        <w:t xml:space="preserve"> </w:t>
+      </w:r>
+      <w:r>
+        <w:t>quanto</w:t>
+      </w:r>
+      <w:r>
+        <w:t xml:space="preserve"> </w:t>
+      </w:r>
+      <w:r>
+        <w:t>possível”</w:t>
+      </w:r>
+      <w:r>
+        <w:t xml:space="preserve"> </w:t>
+      </w:r>
+      <w:r>
+        <w:rPr>
+          <w:highlight w:val="yellow"/>
+        </w:rPr>
+        <w:t>TALVEZ ESSA SEJA A LETRA C</w:t>
+      </w:r>
+    </w:p>
+    <w:p>
+      <w:pPr>
+        <w:pStyle w:val="PargrafodaLista"/>
+        <w:jc w:val="both"/>
+      </w:pPr>
+      <w:r>
+        <w:rPr>
+          <w:noProof/>
+        </w:rPr>
+        <w:drawing>
+          <wp:inline distT="0" distB="0" distL="0" distR="0" wp14:anchorId="0022D457" wp14:editId="08D6E9FE">
+            <wp:extent cx="2552700" cy="3248025"/>
+            <wp:effectExtent l="0" t="0" r="0" b="9525"/>
+            <wp:docPr id="2" name="Imagem 2"/>
+            <wp:cNvGraphicFramePr>
+              <a:graphicFrameLocks xmlns:a="http://schemas.openxmlformats.org/drawingml/2006/main" noChangeAspect="1"/>
+            </wp:cNvGraphicFramePr>
+            <a:graphic xmlns:a="http://schemas.openxmlformats.org/drawingml/2006/main">
+              <a:graphicData uri="http://schemas.openxmlformats.org/drawingml/2006/picture">
+                <pic:pic xmlns:pic="http://schemas.openxmlformats.org/drawingml/2006/picture">
+                  <pic:nvPicPr>
+                    <pic:cNvPr id="0" name="Picture 3"/>
+                    <pic:cNvPicPr>
+                      <a:picLocks noChangeAspect="1" noChangeArrowheads="1"/>
+                    </pic:cNvPicPr>
+                  </pic:nvPicPr>
+                  <pic:blipFill rotWithShape="1">
+                    <a:blip r:embed="rId6">
+                      <a:extLst>
+                        <a:ext uri="{28A0092B-C50C-407E-A947-70E740481C1C}">
+                          <a14:useLocalDpi xmlns:a14="http://schemas.microsoft.com/office/drawing/2010/main" val="0"/>
+                        </a:ext>
+                      </a:extLst>
+                    </a:blip>
+                    <a:srcRect r="51361" b="20881"/>
+                    <a:stretch/>
+                  </pic:blipFill>
+                  <pic:spPr bwMode="auto">
+                    <a:xfrm>
+                      <a:off x="0" y="0"/>
+                      <a:ext cx="2552700" cy="3248025"/>
+                    </a:xfrm>
+                    <a:prstGeom prst="rect">
+                      <a:avLst/>
+                    </a:prstGeom>
+                    <a:noFill/>
+                    <a:ln>
+                      <a:noFill/>
+                    </a:ln>
+                    <a:extLst>
+                      <a:ext uri="{53640926-AAD7-44D8-BBD7-CCE9431645EC}">
+                        <a14:shadowObscured xmlns:a14="http://schemas.microsoft.com/office/drawing/2010/main"/>
+                      </a:ext>
+                    </a:extLst>
+                  </pic:spPr>
+                </pic:pic>
+              </a:graphicData>
+            </a:graphic>
+          </wp:inline>
+        </w:drawing>
+      </w:r>
+    </w:p>
+    <w:p>
+      <w:pPr>
+        <w:pStyle w:val="PargrafodaLista"/>
+        <w:numPr>
+          <w:ilvl w:val="0"/>
+          <w:numId w:val="2"/>
+        </w:numPr>
+        <w:jc w:val="both"/>
+      </w:pPr>
+      <w:r>
+        <w:t>Fase 1, utilizando a heurística de “diminuir os tamanhos das relações a serem</w:t>
+      </w:r>
+      <w:r>
+        <w:t xml:space="preserve"> </w:t>
+      </w:r>
+      <w:r>
+        <w:t>utilizadas no produto cartesiano”</w:t>
+      </w:r>
+    </w:p>
+    <w:p>
+      <w:pPr>
+        <w:pStyle w:val="PargrafodaLista"/>
+        <w:numPr>
+          <w:ilvl w:val="0"/>
+          <w:numId w:val="2"/>
+        </w:numPr>
+        <w:jc w:val="both"/>
+      </w:pPr>
+      <w:r>
+        <w:t>Fase 1, utilizando a heurística de “substituir operações de produto cartesiano</w:t>
+      </w:r>
+      <w:r>
+        <w:t xml:space="preserve"> </w:t>
+      </w:r>
+      <w:r>
+        <w:t>seguidas pelos respectivos critérios de seleção por operações de junção”</w:t>
+      </w:r>
+    </w:p>
+    <w:p>
+      <w:pPr>
+        <w:pStyle w:val="PargrafodaLista"/>
+        <w:numPr>
+          <w:ilvl w:val="0"/>
+          <w:numId w:val="2"/>
+        </w:numPr>
+        <w:jc w:val="both"/>
+      </w:pPr>
+      <w:r>
+        <w:t>Fase 1, utilizando a heurística de “executar as operações de projeção tão cedo quanto possível”</w:t>
+      </w:r>
+    </w:p>
     <w:sectPr>
       <w:pgSz w:w="11906" w:h="16838"/>
       <w:pgMar w:top="1417" w:right="1701" w:bottom="1417" w:left="1701" w:header="708" w:footer="708" w:gutter="0"/>
@@ -175,8 +325,100 @@
       </w:pPr>
     </w:lvl>
   </w:abstractNum>
+  <w:abstractNum w:abstractNumId="1" w15:restartNumberingAfterBreak="0">
+    <w:nsid w:val="32202DCD"/>
+    <w:multiLevelType w:val="hybridMultilevel"/>
+    <w:tmpl w:val="432078E8"/>
+    <w:lvl w:ilvl="0" w:tplc="04160017">
+      <w:start w:val="1"/>
+      <w:numFmt w:val="lowerLetter"/>
+      <w:lvlText w:val="%1)"/>
+      <w:lvlJc w:val="left"/>
+      <w:pPr>
+        <w:ind w:left="720" w:hanging="360"/>
+      </w:pPr>
+      <w:rPr>
+        <w:rFonts w:hint="default"/>
+      </w:rPr>
+    </w:lvl>
+    <w:lvl w:ilvl="1" w:tplc="04160019" w:tentative="1">
+      <w:start w:val="1"/>
+      <w:numFmt w:val="lowerLetter"/>
+      <w:lvlText w:val="%2."/>
+      <w:lvlJc w:val="left"/>
+      <w:pPr>
+        <w:ind w:left="1440" w:hanging="360"/>
+      </w:pPr>
+    </w:lvl>
+    <w:lvl w:ilvl="2" w:tplc="0416001B" w:tentative="1">
+      <w:start w:val="1"/>
+      <w:numFmt w:val="lowerRoman"/>
+      <w:lvlText w:val="%3."/>
+      <w:lvlJc w:val="right"/>
+      <w:pPr>
+        <w:ind w:left="2160" w:hanging="180"/>
+      </w:pPr>
+    </w:lvl>
+    <w:lvl w:ilvl="3" w:tplc="0416000F" w:tentative="1">
+      <w:start w:val="1"/>
+      <w:numFmt w:val="decimal"/>
+      <w:lvlText w:val="%4."/>
+      <w:lvlJc w:val="left"/>
+      <w:pPr>
+        <w:ind w:left="2880" w:hanging="360"/>
+      </w:pPr>
+    </w:lvl>
+    <w:lvl w:ilvl="4" w:tplc="04160019" w:tentative="1">
+      <w:start w:val="1"/>
+      <w:numFmt w:val="lowerLetter"/>
+      <w:lvlText w:val="%5."/>
+      <w:lvlJc w:val="left"/>
+      <w:pPr>
+        <w:ind w:left="3600" w:hanging="360"/>
+      </w:pPr>
+    </w:lvl>
+    <w:lvl w:ilvl="5" w:tplc="0416001B" w:tentative="1">
+      <w:start w:val="1"/>
+      <w:numFmt w:val="lowerRoman"/>
+      <w:lvlText w:val="%6."/>
+      <w:lvlJc w:val="right"/>
+      <w:pPr>
+        <w:ind w:left="4320" w:hanging="180"/>
+      </w:pPr>
+    </w:lvl>
+    <w:lvl w:ilvl="6" w:tplc="0416000F" w:tentative="1">
+      <w:start w:val="1"/>
+      <w:numFmt w:val="decimal"/>
+      <w:lvlText w:val="%7."/>
+      <w:lvlJc w:val="left"/>
+      <w:pPr>
+        <w:ind w:left="5040" w:hanging="360"/>
+      </w:pPr>
+    </w:lvl>
+    <w:lvl w:ilvl="7" w:tplc="04160019" w:tentative="1">
+      <w:start w:val="1"/>
+      <w:numFmt w:val="lowerLetter"/>
+      <w:lvlText w:val="%8."/>
+      <w:lvlJc w:val="left"/>
+      <w:pPr>
+        <w:ind w:left="5760" w:hanging="360"/>
+      </w:pPr>
+    </w:lvl>
+    <w:lvl w:ilvl="8" w:tplc="0416001B" w:tentative="1">
+      <w:start w:val="1"/>
+      <w:numFmt w:val="lowerRoman"/>
+      <w:lvlText w:val="%9."/>
+      <w:lvlJc w:val="right"/>
+      <w:pPr>
+        <w:ind w:left="6480" w:hanging="180"/>
+      </w:pPr>
+    </w:lvl>
+  </w:abstractNum>
   <w:num w:numId="1">
     <w:abstractNumId w:val="0"/>
+  </w:num>
+  <w:num w:numId="2">
+    <w:abstractNumId w:val="1"/>
   </w:num>
 </w:numbering>
 </file>

</xml_diff>

<commit_message>
Atualização trabalho banco de dados
</commit_message>
<xml_diff>
--- a/Arquivos/Banco de Dados/Trabalho 3/Trabalho 3.docx
+++ b/Arquivos/Banco de Dados/Trabalho 3/Trabalho 3.docx
@@ -82,33 +82,9 @@
           <w:numId w:val="2"/>
         </w:numPr>
         <w:jc w:val="both"/>
-        <w:rPr>
-          <w:highlight w:val="yellow"/>
-        </w:rPr>
-      </w:pPr>
-      <w:r>
-        <w:t>Fase 1, utilizando a heurística de “executar as operações de seleção tão cedo</w:t>
-      </w:r>
-      <w:r>
-        <w:t xml:space="preserve"> </w:t>
-      </w:r>
-      <w:r>
-        <w:t>quanto</w:t>
-      </w:r>
-      <w:r>
-        <w:t xml:space="preserve"> </w:t>
-      </w:r>
-      <w:r>
-        <w:t>possível”</w:t>
-      </w:r>
-      <w:r>
-        <w:t xml:space="preserve"> </w:t>
-      </w:r>
-      <w:r>
-        <w:rPr>
-          <w:highlight w:val="yellow"/>
-        </w:rPr>
-        <w:t>TALVEZ ESSA SEJA A LETRA C</w:t>
+      </w:pPr>
+      <w:r>
+        <w:t>Fase 1, utilizando a heurística de “executar as operações de seleção tão cedo quanto possível”</w:t>
       </w:r>
     </w:p>
     <w:p>
@@ -183,13 +159,71 @@
         <w:jc w:val="both"/>
       </w:pPr>
       <w:r>
-        <w:t>Fase 1, utilizando a heurística de “diminuir os tamanhos das relações a serem</w:t>
-      </w:r>
-      <w:r>
-        <w:t xml:space="preserve"> </w:t>
-      </w:r>
-      <w:r>
-        <w:t>utilizadas no produto cartesiano”</w:t>
+        <w:t>Fase 1, utilizando a heurística de “diminuir os tamanhos das relações a serem utilizadas no produto cartesiano”</w:t>
+      </w:r>
+    </w:p>
+    <w:p>
+      <w:pPr>
+        <w:pStyle w:val="PargrafodaLista"/>
+        <w:ind w:left="1069"/>
+        <w:jc w:val="both"/>
+      </w:pPr>
+      <w:r>
+        <w:rPr>
+          <w:noProof/>
+        </w:rPr>
+        <w:lastRenderedPageBreak/>
+        <w:drawing>
+          <wp:inline distT="0" distB="0" distL="0" distR="0" wp14:anchorId="5B6AB4B0" wp14:editId="27A29AEE">
+            <wp:extent cx="2552700" cy="3248025"/>
+            <wp:effectExtent l="0" t="0" r="0" b="9525"/>
+            <wp:docPr id="4" name="Imagem 4"/>
+            <wp:cNvGraphicFramePr>
+              <a:graphicFrameLocks xmlns:a="http://schemas.openxmlformats.org/drawingml/2006/main" noChangeAspect="1"/>
+            </wp:cNvGraphicFramePr>
+            <a:graphic xmlns:a="http://schemas.openxmlformats.org/drawingml/2006/main">
+              <a:graphicData uri="http://schemas.openxmlformats.org/drawingml/2006/picture">
+                <pic:pic xmlns:pic="http://schemas.openxmlformats.org/drawingml/2006/picture">
+                  <pic:nvPicPr>
+                    <pic:cNvPr id="0" name="Picture 3"/>
+                    <pic:cNvPicPr>
+                      <a:picLocks noChangeAspect="1" noChangeArrowheads="1"/>
+                    </pic:cNvPicPr>
+                  </pic:nvPicPr>
+                  <pic:blipFill rotWithShape="1">
+                    <a:blip r:embed="rId6">
+                      <a:extLst>
+                        <a:ext uri="{28A0092B-C50C-407E-A947-70E740481C1C}">
+                          <a14:useLocalDpi xmlns:a14="http://schemas.microsoft.com/office/drawing/2010/main" val="0"/>
+                        </a:ext>
+                      </a:extLst>
+                    </a:blip>
+                    <a:srcRect r="51361" b="20881"/>
+                    <a:stretch/>
+                  </pic:blipFill>
+                  <pic:spPr bwMode="auto">
+                    <a:xfrm>
+                      <a:off x="0" y="0"/>
+                      <a:ext cx="2552700" cy="3248025"/>
+                    </a:xfrm>
+                    <a:prstGeom prst="rect">
+                      <a:avLst/>
+                    </a:prstGeom>
+                    <a:noFill/>
+                    <a:ln>
+                      <a:noFill/>
+                    </a:ln>
+                    <a:extLst>
+                      <a:ext uri="{53640926-AAD7-44D8-BBD7-CCE9431645EC}">
+                        <a14:shadowObscured xmlns:a14="http://schemas.microsoft.com/office/drawing/2010/main"/>
+                      </a:ext>
+                    </a:extLst>
+                  </pic:spPr>
+                </pic:pic>
+              </a:graphicData>
+            </a:graphic>
+          </wp:inline>
+        </w:drawing>
       </w:r>
     </w:p>
     <w:p>
@@ -202,13 +236,65 @@
         <w:jc w:val="both"/>
       </w:pPr>
       <w:r>
-        <w:t>Fase 1, utilizando a heurística de “substituir operações de produto cartesiano</w:t>
-      </w:r>
-      <w:r>
-        <w:t xml:space="preserve"> </w:t>
-      </w:r>
-      <w:r>
-        <w:t>seguidas pelos respectivos critérios de seleção por operações de junção”</w:t>
+        <w:t>Fase 1, utilizando a heurística de “substituir operações de produto cartesiano seguidas pelos respectivos critérios de seleção por operações de junção”</w:t>
+      </w:r>
+    </w:p>
+    <w:p>
+      <w:pPr>
+        <w:jc w:val="both"/>
+      </w:pPr>
+      <w:r>
+        <w:rPr>
+          <w:noProof/>
+        </w:rPr>
+        <w:drawing>
+          <wp:inline distT="0" distB="0" distL="0" distR="0" wp14:anchorId="5CF8E567" wp14:editId="2A8E8FEB">
+            <wp:extent cx="2590800" cy="3686175"/>
+            <wp:effectExtent l="0" t="0" r="0" b="9525"/>
+            <wp:docPr id="7" name="Imagem 7"/>
+            <wp:cNvGraphicFramePr>
+              <a:graphicFrameLocks xmlns:a="http://schemas.openxmlformats.org/drawingml/2006/main" noChangeAspect="1"/>
+            </wp:cNvGraphicFramePr>
+            <a:graphic xmlns:a="http://schemas.openxmlformats.org/drawingml/2006/main">
+              <a:graphicData uri="http://schemas.openxmlformats.org/drawingml/2006/picture">
+                <pic:pic xmlns:pic="http://schemas.openxmlformats.org/drawingml/2006/picture">
+                  <pic:nvPicPr>
+                    <pic:cNvPr id="0" name="Picture 3"/>
+                    <pic:cNvPicPr>
+                      <a:picLocks noChangeAspect="1" noChangeArrowheads="1"/>
+                    </pic:cNvPicPr>
+                  </pic:nvPicPr>
+                  <pic:blipFill>
+                    <a:blip r:embed="rId7">
+                      <a:extLst>
+                        <a:ext uri="{28A0092B-C50C-407E-A947-70E740481C1C}">
+                          <a14:useLocalDpi xmlns:a14="http://schemas.microsoft.com/office/drawing/2010/main" val="0"/>
+                        </a:ext>
+                      </a:extLst>
+                    </a:blip>
+                    <a:srcRect/>
+                    <a:stretch>
+                      <a:fillRect/>
+                    </a:stretch>
+                  </pic:blipFill>
+                  <pic:spPr bwMode="auto">
+                    <a:xfrm>
+                      <a:off x="0" y="0"/>
+                      <a:ext cx="2590800" cy="3686175"/>
+                    </a:xfrm>
+                    <a:prstGeom prst="rect">
+                      <a:avLst/>
+                    </a:prstGeom>
+                    <a:noFill/>
+                    <a:ln>
+                      <a:noFill/>
+                    </a:ln>
+                  </pic:spPr>
+                </pic:pic>
+              </a:graphicData>
+            </a:graphic>
+          </wp:inline>
+        </w:drawing>
       </w:r>
     </w:p>
     <w:p>
@@ -223,6 +309,318 @@
       <w:r>
         <w:t>Fase 1, utilizando a heurística de “executar as operações de projeção tão cedo quanto possível”</w:t>
       </w:r>
+    </w:p>
+    <w:p>
+      <w:pPr>
+        <w:jc w:val="both"/>
+      </w:pPr>
+    </w:p>
+    <w:p>
+      <w:pPr>
+        <w:jc w:val="both"/>
+      </w:pPr>
+    </w:p>
+    <w:p>
+      <w:pPr>
+        <w:jc w:val="both"/>
+      </w:pPr>
+      <w:r>
+        <w:rPr>
+          <w:noProof/>
+        </w:rPr>
+        <w:lastRenderedPageBreak/>
+        <w:drawing>
+          <wp:inline distT="0" distB="0" distL="0" distR="0" wp14:anchorId="03237C49" wp14:editId="3A002D41">
+            <wp:extent cx="4133850" cy="4610100"/>
+            <wp:effectExtent l="0" t="0" r="0" b="0"/>
+            <wp:docPr id="8" name="Imagem 8"/>
+            <wp:cNvGraphicFramePr>
+              <a:graphicFrameLocks xmlns:a="http://schemas.openxmlformats.org/drawingml/2006/main" noChangeAspect="1"/>
+            </wp:cNvGraphicFramePr>
+            <a:graphic xmlns:a="http://schemas.openxmlformats.org/drawingml/2006/main">
+              <a:graphicData uri="http://schemas.openxmlformats.org/drawingml/2006/picture">
+                <pic:pic xmlns:pic="http://schemas.openxmlformats.org/drawingml/2006/picture">
+                  <pic:nvPicPr>
+                    <pic:cNvPr id="0" name="Picture 5"/>
+                    <pic:cNvPicPr>
+                      <a:picLocks noChangeAspect="1" noChangeArrowheads="1"/>
+                    </pic:cNvPicPr>
+                  </pic:nvPicPr>
+                  <pic:blipFill>
+                    <a:blip r:embed="rId8">
+                      <a:extLst>
+                        <a:ext uri="{28A0092B-C50C-407E-A947-70E740481C1C}">
+                          <a14:useLocalDpi xmlns:a14="http://schemas.microsoft.com/office/drawing/2010/main" val="0"/>
+                        </a:ext>
+                      </a:extLst>
+                    </a:blip>
+                    <a:srcRect/>
+                    <a:stretch>
+                      <a:fillRect/>
+                    </a:stretch>
+                  </pic:blipFill>
+                  <pic:spPr bwMode="auto">
+                    <a:xfrm>
+                      <a:off x="0" y="0"/>
+                      <a:ext cx="4133850" cy="4610100"/>
+                    </a:xfrm>
+                    <a:prstGeom prst="rect">
+                      <a:avLst/>
+                    </a:prstGeom>
+                    <a:noFill/>
+                    <a:ln>
+                      <a:noFill/>
+                    </a:ln>
+                  </pic:spPr>
+                </pic:pic>
+              </a:graphicData>
+            </a:graphic>
+          </wp:inline>
+        </w:drawing>
+      </w:r>
+    </w:p>
+    <w:p>
+      <w:pPr>
+        <w:jc w:val="both"/>
+      </w:pPr>
+    </w:p>
+    <w:p>
+      <w:pPr>
+        <w:jc w:val="both"/>
+      </w:pPr>
+    </w:p>
+    <w:p>
+      <w:pPr>
+        <w:jc w:val="both"/>
+      </w:pPr>
+    </w:p>
+    <w:p>
+      <w:pPr>
+        <w:jc w:val="both"/>
+      </w:pPr>
+    </w:p>
+    <w:p>
+      <w:pPr>
+        <w:jc w:val="both"/>
+      </w:pPr>
+    </w:p>
+    <w:p>
+      <w:pPr>
+        <w:jc w:val="both"/>
+      </w:pPr>
+    </w:p>
+    <w:p>
+      <w:pPr>
+        <w:jc w:val="both"/>
+      </w:pPr>
+    </w:p>
+    <w:p>
+      <w:pPr>
+        <w:jc w:val="both"/>
+      </w:pPr>
+    </w:p>
+    <w:p>
+      <w:pPr>
+        <w:jc w:val="both"/>
+      </w:pPr>
+    </w:p>
+    <w:p>
+      <w:pPr>
+        <w:jc w:val="both"/>
+      </w:pPr>
+    </w:p>
+    <w:p>
+      <w:pPr>
+        <w:jc w:val="both"/>
+      </w:pPr>
+    </w:p>
+    <w:p>
+      <w:pPr>
+        <w:jc w:val="both"/>
+      </w:pPr>
+    </w:p>
+    <w:p>
+      <w:pPr>
+        <w:jc w:val="both"/>
+      </w:pPr>
+    </w:p>
+    <w:p>
+      <w:pPr>
+        <w:jc w:val="both"/>
+      </w:pPr>
+    </w:p>
+    <w:p>
+      <w:r>
+        <w:lastRenderedPageBreak/>
+        <w:t xml:space="preserve">Questão </w:t>
+      </w:r>
+      <w:r>
+        <w:t>3</w:t>
+      </w:r>
+      <w:r>
+        <w:t>:</w:t>
+      </w:r>
+    </w:p>
+    <w:p>
+      <w:pPr>
+        <w:pStyle w:val="PargrafodaLista"/>
+        <w:numPr>
+          <w:ilvl w:val="0"/>
+          <w:numId w:val="3"/>
+        </w:numPr>
+      </w:pPr>
+      <w:r>
+        <w:t>Fase 0</w:t>
+      </w:r>
+    </w:p>
+    <w:p>
+      <w:pPr>
+        <w:pStyle w:val="PargrafodaLista"/>
+        <w:ind w:left="1069"/>
+      </w:pPr>
+      <w:r>
+        <w:rPr>
+          <w:noProof/>
+        </w:rPr>
+        <w:drawing>
+          <wp:inline distT="0" distB="0" distL="0" distR="0" wp14:anchorId="2ADF11DC" wp14:editId="6176A878">
+            <wp:extent cx="4171950" cy="5153025"/>
+            <wp:effectExtent l="0" t="0" r="0" b="9525"/>
+            <wp:docPr id="15" name="Imagem 15"/>
+            <wp:cNvGraphicFramePr>
+              <a:graphicFrameLocks xmlns:a="http://schemas.openxmlformats.org/drawingml/2006/main" noChangeAspect="1"/>
+            </wp:cNvGraphicFramePr>
+            <a:graphic xmlns:a="http://schemas.openxmlformats.org/drawingml/2006/main">
+              <a:graphicData uri="http://schemas.openxmlformats.org/drawingml/2006/picture">
+                <pic:pic xmlns:pic="http://schemas.openxmlformats.org/drawingml/2006/picture">
+                  <pic:nvPicPr>
+                    <pic:cNvPr id="0" name="Picture 12"/>
+                    <pic:cNvPicPr>
+                      <a:picLocks noChangeAspect="1" noChangeArrowheads="1"/>
+                    </pic:cNvPicPr>
+                  </pic:nvPicPr>
+                  <pic:blipFill>
+                    <a:blip r:embed="rId9">
+                      <a:extLst>
+                        <a:ext uri="{28A0092B-C50C-407E-A947-70E740481C1C}">
+                          <a14:useLocalDpi xmlns:a14="http://schemas.microsoft.com/office/drawing/2010/main" val="0"/>
+                        </a:ext>
+                      </a:extLst>
+                    </a:blip>
+                    <a:srcRect/>
+                    <a:stretch>
+                      <a:fillRect/>
+                    </a:stretch>
+                  </pic:blipFill>
+                  <pic:spPr bwMode="auto">
+                    <a:xfrm>
+                      <a:off x="0" y="0"/>
+                      <a:ext cx="4171950" cy="5153025"/>
+                    </a:xfrm>
+                    <a:prstGeom prst="rect">
+                      <a:avLst/>
+                    </a:prstGeom>
+                    <a:noFill/>
+                    <a:ln>
+                      <a:noFill/>
+                    </a:ln>
+                  </pic:spPr>
+                </pic:pic>
+              </a:graphicData>
+            </a:graphic>
+          </wp:inline>
+        </w:drawing>
+      </w:r>
+    </w:p>
+    <w:p>
+      <w:pPr>
+        <w:pStyle w:val="PargrafodaLista"/>
+        <w:numPr>
+          <w:ilvl w:val="0"/>
+          <w:numId w:val="3"/>
+        </w:numPr>
+        <w:jc w:val="both"/>
+      </w:pPr>
+      <w:r>
+        <w:t>Fase 1, utilizando a heurística de “executar as operações de seleção tão cedo quanto possível”</w:t>
+      </w:r>
+    </w:p>
+    <w:p>
+      <w:pPr>
+        <w:pStyle w:val="PargrafodaLista"/>
+        <w:jc w:val="both"/>
+      </w:pPr>
+    </w:p>
+    <w:p>
+      <w:pPr>
+        <w:pStyle w:val="PargrafodaLista"/>
+        <w:numPr>
+          <w:ilvl w:val="0"/>
+          <w:numId w:val="3"/>
+        </w:numPr>
+        <w:jc w:val="both"/>
+      </w:pPr>
+      <w:r>
+        <w:t>Fase 1, utilizando a heurística de “diminuir os tamanhos das relações a serem utilizadas no produto cartesiano”</w:t>
+      </w:r>
+    </w:p>
+    <w:p>
+      <w:pPr>
+        <w:pStyle w:val="PargrafodaLista"/>
+        <w:ind w:left="1069"/>
+        <w:jc w:val="both"/>
+      </w:pPr>
+    </w:p>
+    <w:p>
+      <w:pPr>
+        <w:pStyle w:val="PargrafodaLista"/>
+        <w:numPr>
+          <w:ilvl w:val="0"/>
+          <w:numId w:val="3"/>
+        </w:numPr>
+        <w:jc w:val="both"/>
+      </w:pPr>
+      <w:r>
+        <w:t>Fase 1, utilizando a heurística de “substituir operações de produto cartesiano seguidas pelos respectivos critérios de seleção por operações de junção”</w:t>
+      </w:r>
+    </w:p>
+    <w:p>
+      <w:pPr>
+        <w:jc w:val="both"/>
+      </w:pPr>
+    </w:p>
+    <w:p>
+      <w:pPr>
+        <w:pStyle w:val="PargrafodaLista"/>
+        <w:numPr>
+          <w:ilvl w:val="0"/>
+          <w:numId w:val="3"/>
+        </w:numPr>
+        <w:jc w:val="both"/>
+      </w:pPr>
+      <w:r>
+        <w:t>Fase 1, utilizando a heurística de “executar as operações de projeção tão cedo quanto possível”</w:t>
+      </w:r>
+    </w:p>
+    <w:p>
+      <w:pPr>
+        <w:jc w:val="both"/>
+      </w:pPr>
+    </w:p>
+    <w:p>
+      <w:pPr>
+        <w:jc w:val="both"/>
+      </w:pPr>
+    </w:p>
+    <w:p>
+      <w:pPr>
+        <w:jc w:val="both"/>
+      </w:pPr>
+    </w:p>
+    <w:p>
+      <w:pPr>
+        <w:jc w:val="both"/>
+      </w:pPr>
     </w:p>
     <w:sectPr>
       <w:pgSz w:w="11906" w:h="16838"/>
@@ -326,6 +724,95 @@
     </w:lvl>
   </w:abstractNum>
   <w:abstractNum w:abstractNumId="1" w15:restartNumberingAfterBreak="0">
+    <w:nsid w:val="2D914595"/>
+    <w:multiLevelType w:val="hybridMultilevel"/>
+    <w:tmpl w:val="432078E8"/>
+    <w:lvl w:ilvl="0" w:tplc="04160017">
+      <w:start w:val="1"/>
+      <w:numFmt w:val="lowerLetter"/>
+      <w:lvlText w:val="%1)"/>
+      <w:lvlJc w:val="left"/>
+      <w:pPr>
+        <w:ind w:left="1069" w:hanging="360"/>
+      </w:pPr>
+      <w:rPr>
+        <w:rFonts w:hint="default"/>
+      </w:rPr>
+    </w:lvl>
+    <w:lvl w:ilvl="1" w:tplc="04160019" w:tentative="1">
+      <w:start w:val="1"/>
+      <w:numFmt w:val="lowerLetter"/>
+      <w:lvlText w:val="%2."/>
+      <w:lvlJc w:val="left"/>
+      <w:pPr>
+        <w:ind w:left="1440" w:hanging="360"/>
+      </w:pPr>
+    </w:lvl>
+    <w:lvl w:ilvl="2" w:tplc="0416001B" w:tentative="1">
+      <w:start w:val="1"/>
+      <w:numFmt w:val="lowerRoman"/>
+      <w:lvlText w:val="%3."/>
+      <w:lvlJc w:val="right"/>
+      <w:pPr>
+        <w:ind w:left="2160" w:hanging="180"/>
+      </w:pPr>
+    </w:lvl>
+    <w:lvl w:ilvl="3" w:tplc="0416000F" w:tentative="1">
+      <w:start w:val="1"/>
+      <w:numFmt w:val="decimal"/>
+      <w:lvlText w:val="%4."/>
+      <w:lvlJc w:val="left"/>
+      <w:pPr>
+        <w:ind w:left="2880" w:hanging="360"/>
+      </w:pPr>
+    </w:lvl>
+    <w:lvl w:ilvl="4" w:tplc="04160019" w:tentative="1">
+      <w:start w:val="1"/>
+      <w:numFmt w:val="lowerLetter"/>
+      <w:lvlText w:val="%5."/>
+      <w:lvlJc w:val="left"/>
+      <w:pPr>
+        <w:ind w:left="3600" w:hanging="360"/>
+      </w:pPr>
+    </w:lvl>
+    <w:lvl w:ilvl="5" w:tplc="0416001B" w:tentative="1">
+      <w:start w:val="1"/>
+      <w:numFmt w:val="lowerRoman"/>
+      <w:lvlText w:val="%6."/>
+      <w:lvlJc w:val="right"/>
+      <w:pPr>
+        <w:ind w:left="4320" w:hanging="180"/>
+      </w:pPr>
+    </w:lvl>
+    <w:lvl w:ilvl="6" w:tplc="0416000F" w:tentative="1">
+      <w:start w:val="1"/>
+      <w:numFmt w:val="decimal"/>
+      <w:lvlText w:val="%7."/>
+      <w:lvlJc w:val="left"/>
+      <w:pPr>
+        <w:ind w:left="5040" w:hanging="360"/>
+      </w:pPr>
+    </w:lvl>
+    <w:lvl w:ilvl="7" w:tplc="04160019" w:tentative="1">
+      <w:start w:val="1"/>
+      <w:numFmt w:val="lowerLetter"/>
+      <w:lvlText w:val="%8."/>
+      <w:lvlJc w:val="left"/>
+      <w:pPr>
+        <w:ind w:left="5760" w:hanging="360"/>
+      </w:pPr>
+    </w:lvl>
+    <w:lvl w:ilvl="8" w:tplc="0416001B" w:tentative="1">
+      <w:start w:val="1"/>
+      <w:numFmt w:val="lowerRoman"/>
+      <w:lvlText w:val="%9."/>
+      <w:lvlJc w:val="right"/>
+      <w:pPr>
+        <w:ind w:left="6480" w:hanging="180"/>
+      </w:pPr>
+    </w:lvl>
+  </w:abstractNum>
+  <w:abstractNum w:abstractNumId="2" w15:restartNumberingAfterBreak="0">
     <w:nsid w:val="32202DCD"/>
     <w:multiLevelType w:val="hybridMultilevel"/>
     <w:tmpl w:val="432078E8"/>
@@ -335,7 +822,7 @@
       <w:lvlText w:val="%1)"/>
       <w:lvlJc w:val="left"/>
       <w:pPr>
-        <w:ind w:left="720" w:hanging="360"/>
+        <w:ind w:left="1069" w:hanging="360"/>
       </w:pPr>
       <w:rPr>
         <w:rFonts w:hint="default"/>
@@ -418,6 +905,9 @@
     <w:abstractNumId w:val="0"/>
   </w:num>
   <w:num w:numId="2">
+    <w:abstractNumId w:val="2"/>
+  </w:num>
+  <w:num w:numId="3">
     <w:abstractNumId w:val="1"/>
   </w:num>
 </w:numbering>
@@ -821,6 +1311,7 @@
   <w:style w:type="paragraph" w:default="1" w:styleId="Normal">
     <w:name w:val="Normal"/>
     <w:qFormat/>
+    <w:rsid w:val="00D91CE2"/>
   </w:style>
   <w:style w:type="character" w:default="1" w:styleId="Fontepargpadro">
     <w:name w:val="Default Paragraph Font"/>

</xml_diff>

<commit_message>
Trabalho Banco de Dados Finalizado
</commit_message>
<xml_diff>
--- a/Arquivos/Banco de Dados/Trabalho 3/Trabalho 3.docx
+++ b/Arquivos/Banco de Dados/Trabalho 3/Trabalho 3.docx
@@ -13,6 +13,16 @@
           <w:szCs w:val="24"/>
         </w:rPr>
       </w:pPr>
+      <w:r>
+        <w:rPr>
+          <w:rFonts w:ascii="Times New Roman" w:hAnsi="Times New Roman" w:cs="Times New Roman"/>
+          <w:b/>
+          <w:bCs/>
+          <w:sz w:val="24"/>
+          <w:szCs w:val="24"/>
+        </w:rPr>
+        <w:t xml:space="preserve">Banco de Dados II: </w:t>
+      </w:r>
       <w:r>
         <w:rPr>
           <w:rFonts w:ascii="Times New Roman" w:hAnsi="Times New Roman" w:cs="Times New Roman"/>
@@ -2304,9 +2314,16 @@
           <w:rFonts w:ascii="Times New Roman" w:hAnsi="Times New Roman" w:cs="Times New Roman"/>
           <w:sz w:val="24"/>
           <w:szCs w:val="24"/>
-          <w:highlight w:val="yellow"/>
         </w:rPr>
         <w:t>Resposta:</w:t>
+      </w:r>
+      <w:r>
+        <w:rPr>
+          <w:rFonts w:ascii="Times New Roman" w:hAnsi="Times New Roman" w:cs="Times New Roman"/>
+          <w:sz w:val="24"/>
+          <w:szCs w:val="24"/>
+        </w:rPr>
+        <w:t xml:space="preserve"> c, apenas os itens I e III estão certos</w:t>
       </w:r>
     </w:p>
     <w:p>
@@ -2479,9 +2496,16 @@
           <w:rFonts w:ascii="Times New Roman" w:hAnsi="Times New Roman" w:cs="Times New Roman"/>
           <w:sz w:val="24"/>
           <w:szCs w:val="24"/>
-          <w:highlight w:val="yellow"/>
         </w:rPr>
         <w:t>Resposta:</w:t>
+      </w:r>
+      <w:r>
+        <w:rPr>
+          <w:rFonts w:ascii="Times New Roman" w:hAnsi="Times New Roman" w:cs="Times New Roman"/>
+          <w:sz w:val="24"/>
+          <w:szCs w:val="24"/>
+        </w:rPr>
+        <w:t xml:space="preserve"> b, isolamento</w:t>
       </w:r>
     </w:p>
     <w:p>
@@ -2623,7 +2647,25 @@
           <w:sz w:val="24"/>
           <w:szCs w:val="24"/>
         </w:rPr>
-        <w:t>dois valores de timestamp para cada item do BD (read_TS() e write_TS()).</w:t>
+        <w:t>dois valores de timestamp para cada item do BD (read_</w:t>
+      </w:r>
+      <w:proofErr w:type="gramStart"/>
+      <w:r>
+        <w:rPr>
+          <w:rFonts w:ascii="Times New Roman" w:hAnsi="Times New Roman" w:cs="Times New Roman"/>
+          <w:sz w:val="24"/>
+          <w:szCs w:val="24"/>
+        </w:rPr>
+        <w:t>TS(</w:t>
+      </w:r>
+      <w:proofErr w:type="gramEnd"/>
+      <w:r>
+        <w:rPr>
+          <w:rFonts w:ascii="Times New Roman" w:hAnsi="Times New Roman" w:cs="Times New Roman"/>
+          <w:sz w:val="24"/>
+          <w:szCs w:val="24"/>
+        </w:rPr>
+        <w:t>) e write_TS()).</w:t>
       </w:r>
       <w:r>
         <w:rPr>
@@ -2723,7 +2765,25 @@
           <w:sz w:val="24"/>
           <w:szCs w:val="24"/>
         </w:rPr>
-        <w:t>B)) e a reinicia posteriormente com o mesmo timestamp. E o Wound-wait faz</w:t>
+        <w:t xml:space="preserve">B)) e a reinicia posteriormente com </w:t>
+      </w:r>
+      <w:proofErr w:type="gramStart"/>
+      <w:r>
+        <w:rPr>
+          <w:rFonts w:ascii="Times New Roman" w:hAnsi="Times New Roman" w:cs="Times New Roman"/>
+          <w:sz w:val="24"/>
+          <w:szCs w:val="24"/>
+        </w:rPr>
+        <w:t>o mesmo</w:t>
+      </w:r>
+      <w:proofErr w:type="gramEnd"/>
+      <w:r>
+        <w:rPr>
+          <w:rFonts w:ascii="Times New Roman" w:hAnsi="Times New Roman" w:cs="Times New Roman"/>
+          <w:sz w:val="24"/>
+          <w:szCs w:val="24"/>
+        </w:rPr>
+        <w:t xml:space="preserve"> timestamp. E o Wound-wait faz</w:t>
       </w:r>
       <w:r>
         <w:rPr>
@@ -3140,25 +3200,6 @@
           <w:szCs w:val="24"/>
         </w:rPr>
         <w:t>Questão 7:</w:t>
-      </w:r>
-    </w:p>
-    <w:p>
-      <w:pPr>
-        <w:spacing w:line="360" w:lineRule="auto"/>
-        <w:jc w:val="both"/>
-        <w:rPr>
-          <w:rFonts w:ascii="Times New Roman" w:hAnsi="Times New Roman" w:cs="Times New Roman"/>
-          <w:sz w:val="24"/>
-          <w:szCs w:val="24"/>
-        </w:rPr>
-      </w:pPr>
-      <w:r>
-        <w:rPr>
-          <w:rFonts w:ascii="Times New Roman" w:hAnsi="Times New Roman" w:cs="Times New Roman"/>
-          <w:sz w:val="24"/>
-          <w:szCs w:val="24"/>
-        </w:rPr>
-        <w:t>Considere as seguintes transações: T1 = r1(x), w1(y) e T2 = r2(x), r2(y), w2(x). Criei, para cada transação, duas simulações: (i) adicionar operações do bloqueio binário; e (ii) adicionar operações de bloqueio compartilhado/exclusivo. Explique, com suas palavras e utilizando no mínimo 2 parágrafos, qual o principal problema associado ao bloqueio binário em comparação ao compartilhado/exclusivo.</w:t>
       </w:r>
     </w:p>
     <w:tbl>
@@ -3274,13 +3315,201 @@
                 <w:szCs w:val="24"/>
               </w:rPr>
             </w:pPr>
+          </w:p>
+        </w:tc>
+      </w:tr>
+      <w:tr>
+        <w:trPr>
+          <w:trHeight w:val="353"/>
+        </w:trPr>
+        <w:tc>
+          <w:tcPr>
+            <w:tcW w:w="4291" w:type="dxa"/>
+          </w:tcPr>
+          <w:p>
+            <w:pPr>
+              <w:spacing w:line="360" w:lineRule="auto"/>
+              <w:jc w:val="center"/>
+              <w:rPr>
+                <w:rFonts w:ascii="Times New Roman" w:hAnsi="Times New Roman" w:cs="Times New Roman"/>
+                <w:sz w:val="24"/>
+                <w:szCs w:val="24"/>
+              </w:rPr>
+            </w:pPr>
             <w:r>
               <w:rPr>
                 <w:rFonts w:ascii="Times New Roman" w:hAnsi="Times New Roman" w:cs="Times New Roman"/>
                 <w:sz w:val="24"/>
                 <w:szCs w:val="24"/>
               </w:rPr>
+              <w:t>read_item(X);</w:t>
+            </w:r>
+          </w:p>
+        </w:tc>
+        <w:tc>
+          <w:tcPr>
+            <w:tcW w:w="4291" w:type="dxa"/>
+          </w:tcPr>
+          <w:p>
+            <w:pPr>
+              <w:spacing w:line="360" w:lineRule="auto"/>
+              <w:jc w:val="center"/>
+              <w:rPr>
+                <w:rFonts w:ascii="Times New Roman" w:hAnsi="Times New Roman" w:cs="Times New Roman"/>
+                <w:sz w:val="24"/>
+                <w:szCs w:val="24"/>
+              </w:rPr>
+            </w:pPr>
+          </w:p>
+        </w:tc>
+      </w:tr>
+      <w:tr>
+        <w:trPr>
+          <w:trHeight w:val="334"/>
+        </w:trPr>
+        <w:tc>
+          <w:tcPr>
+            <w:tcW w:w="4291" w:type="dxa"/>
+          </w:tcPr>
+          <w:p>
+            <w:pPr>
+              <w:spacing w:line="360" w:lineRule="auto"/>
+              <w:jc w:val="center"/>
+              <w:rPr>
+                <w:rFonts w:ascii="Times New Roman" w:hAnsi="Times New Roman" w:cs="Times New Roman"/>
+                <w:sz w:val="24"/>
+                <w:szCs w:val="24"/>
+              </w:rPr>
+            </w:pPr>
+            <w:r>
+              <w:rPr>
+                <w:rFonts w:ascii="Times New Roman" w:hAnsi="Times New Roman" w:cs="Times New Roman"/>
+                <w:sz w:val="24"/>
+                <w:szCs w:val="24"/>
+              </w:rPr>
+              <w:t>unlock_item(X);</w:t>
+            </w:r>
+          </w:p>
+        </w:tc>
+        <w:tc>
+          <w:tcPr>
+            <w:tcW w:w="4291" w:type="dxa"/>
+          </w:tcPr>
+          <w:p>
+            <w:pPr>
+              <w:spacing w:line="360" w:lineRule="auto"/>
+              <w:jc w:val="center"/>
+              <w:rPr>
+                <w:rFonts w:ascii="Times New Roman" w:hAnsi="Times New Roman" w:cs="Times New Roman"/>
+                <w:sz w:val="24"/>
+                <w:szCs w:val="24"/>
+              </w:rPr>
+            </w:pPr>
+          </w:p>
+        </w:tc>
+      </w:tr>
+      <w:tr>
+        <w:trPr>
+          <w:trHeight w:val="353"/>
+        </w:trPr>
+        <w:tc>
+          <w:tcPr>
+            <w:tcW w:w="4291" w:type="dxa"/>
+          </w:tcPr>
+          <w:p>
+            <w:pPr>
+              <w:spacing w:line="360" w:lineRule="auto"/>
+              <w:jc w:val="center"/>
+              <w:rPr>
+                <w:rFonts w:ascii="Times New Roman" w:hAnsi="Times New Roman" w:cs="Times New Roman"/>
+                <w:sz w:val="24"/>
+                <w:szCs w:val="24"/>
+              </w:rPr>
+            </w:pPr>
+            <w:r>
+              <w:rPr>
+                <w:rFonts w:ascii="Times New Roman" w:hAnsi="Times New Roman" w:cs="Times New Roman"/>
+                <w:sz w:val="24"/>
+                <w:szCs w:val="24"/>
+              </w:rPr>
+              <w:t>lock_item(Y);</w:t>
+            </w:r>
+          </w:p>
+        </w:tc>
+        <w:tc>
+          <w:tcPr>
+            <w:tcW w:w="4291" w:type="dxa"/>
+          </w:tcPr>
+          <w:p>
+            <w:pPr>
+              <w:spacing w:line="360" w:lineRule="auto"/>
+              <w:jc w:val="center"/>
+              <w:rPr>
+                <w:rFonts w:ascii="Times New Roman" w:hAnsi="Times New Roman" w:cs="Times New Roman"/>
+                <w:sz w:val="24"/>
+                <w:szCs w:val="24"/>
+              </w:rPr>
+            </w:pPr>
+            <w:r>
+              <w:rPr>
+                <w:rFonts w:ascii="Times New Roman" w:hAnsi="Times New Roman" w:cs="Times New Roman"/>
+                <w:sz w:val="24"/>
+                <w:szCs w:val="24"/>
+              </w:rPr>
               <w:t>lock_item(X);</w:t>
+            </w:r>
+          </w:p>
+        </w:tc>
+      </w:tr>
+      <w:tr>
+        <w:trPr>
+          <w:trHeight w:val="334"/>
+        </w:trPr>
+        <w:tc>
+          <w:tcPr>
+            <w:tcW w:w="4291" w:type="dxa"/>
+          </w:tcPr>
+          <w:p>
+            <w:pPr>
+              <w:spacing w:line="360" w:lineRule="auto"/>
+              <w:jc w:val="center"/>
+              <w:rPr>
+                <w:rFonts w:ascii="Times New Roman" w:hAnsi="Times New Roman" w:cs="Times New Roman"/>
+                <w:sz w:val="24"/>
+                <w:szCs w:val="24"/>
+              </w:rPr>
+            </w:pPr>
+            <w:r>
+              <w:rPr>
+                <w:rFonts w:ascii="Times New Roman" w:hAnsi="Times New Roman" w:cs="Times New Roman"/>
+                <w:sz w:val="24"/>
+                <w:szCs w:val="24"/>
+              </w:rPr>
+              <w:t>write_item(Y);</w:t>
+            </w:r>
+          </w:p>
+        </w:tc>
+        <w:tc>
+          <w:tcPr>
+            <w:tcW w:w="4291" w:type="dxa"/>
+          </w:tcPr>
+          <w:p>
+            <w:pPr>
+              <w:spacing w:line="360" w:lineRule="auto"/>
+              <w:jc w:val="center"/>
+              <w:rPr>
+                <w:rFonts w:ascii="Times New Roman" w:hAnsi="Times New Roman" w:cs="Times New Roman"/>
+                <w:sz w:val="24"/>
+                <w:szCs w:val="24"/>
+              </w:rPr>
+            </w:pPr>
+            <w:r>
+              <w:rPr>
+                <w:rFonts w:ascii="Times New Roman" w:hAnsi="Times New Roman" w:cs="Times New Roman"/>
+                <w:sz w:val="24"/>
+                <w:szCs w:val="24"/>
+              </w:rPr>
+              <w:t>read_item(X);</w:t>
             </w:r>
           </w:p>
         </w:tc>
@@ -3309,7 +3538,7 @@
                 <w:sz w:val="24"/>
                 <w:szCs w:val="24"/>
               </w:rPr>
-              <w:t>read_item(X);</w:t>
+              <w:t>unlock_item(Y);</w:t>
             </w:r>
           </w:p>
         </w:tc>
@@ -3333,7 +3562,7 @@
                 <w:sz w:val="24"/>
                 <w:szCs w:val="24"/>
               </w:rPr>
-              <w:t>read_item(X);</w:t>
+              <w:t>Unlock_item(X);</w:t>
             </w:r>
           </w:p>
         </w:tc>
@@ -3356,14 +3585,6 @@
                 <w:szCs w:val="24"/>
               </w:rPr>
             </w:pPr>
-            <w:r>
-              <w:rPr>
-                <w:rFonts w:ascii="Times New Roman" w:hAnsi="Times New Roman" w:cs="Times New Roman"/>
-                <w:sz w:val="24"/>
-                <w:szCs w:val="24"/>
-              </w:rPr>
-              <w:t>unlock_item(X);</w:t>
-            </w:r>
           </w:p>
         </w:tc>
         <w:tc>
@@ -3393,7 +3614,7 @@
       </w:tr>
       <w:tr>
         <w:trPr>
-          <w:trHeight w:val="353"/>
+          <w:trHeight w:val="334"/>
         </w:trPr>
         <w:tc>
           <w:tcPr>
@@ -3409,14 +3630,6 @@
                 <w:szCs w:val="24"/>
               </w:rPr>
             </w:pPr>
-            <w:r>
-              <w:rPr>
-                <w:rFonts w:ascii="Times New Roman" w:hAnsi="Times New Roman" w:cs="Times New Roman"/>
-                <w:sz w:val="24"/>
-                <w:szCs w:val="24"/>
-              </w:rPr>
-              <w:t>lock_item(Y);</w:t>
-            </w:r>
           </w:p>
         </w:tc>
         <w:tc>
@@ -3462,14 +3675,6 @@
                 <w:szCs w:val="24"/>
               </w:rPr>
             </w:pPr>
-            <w:r>
-              <w:rPr>
-                <w:rFonts w:ascii="Times New Roman" w:hAnsi="Times New Roman" w:cs="Times New Roman"/>
-                <w:sz w:val="24"/>
-                <w:szCs w:val="24"/>
-              </w:rPr>
-              <w:t>write_item(Y);</w:t>
-            </w:r>
           </w:p>
         </w:tc>
         <w:tc>
@@ -3499,7 +3704,7 @@
       </w:tr>
       <w:tr>
         <w:trPr>
-          <w:trHeight w:val="353"/>
+          <w:trHeight w:val="334"/>
         </w:trPr>
         <w:tc>
           <w:tcPr>
@@ -3515,14 +3720,51 @@
                 <w:szCs w:val="24"/>
               </w:rPr>
             </w:pPr>
+          </w:p>
+        </w:tc>
+        <w:tc>
+          <w:tcPr>
+            <w:tcW w:w="4291" w:type="dxa"/>
+          </w:tcPr>
+          <w:p>
+            <w:pPr>
+              <w:spacing w:line="360" w:lineRule="auto"/>
+              <w:jc w:val="center"/>
+              <w:rPr>
+                <w:rFonts w:ascii="Times New Roman" w:hAnsi="Times New Roman" w:cs="Times New Roman"/>
+                <w:sz w:val="24"/>
+                <w:szCs w:val="24"/>
+              </w:rPr>
+            </w:pPr>
             <w:r>
               <w:rPr>
                 <w:rFonts w:ascii="Times New Roman" w:hAnsi="Times New Roman" w:cs="Times New Roman"/>
                 <w:sz w:val="24"/>
                 <w:szCs w:val="24"/>
               </w:rPr>
-              <w:t>unlock_item(Y);</w:t>
+              <w:t>lock_item(X);</w:t>
             </w:r>
+          </w:p>
+        </w:tc>
+      </w:tr>
+      <w:tr>
+        <w:trPr>
+          <w:trHeight w:val="334"/>
+        </w:trPr>
+        <w:tc>
+          <w:tcPr>
+            <w:tcW w:w="4291" w:type="dxa"/>
+          </w:tcPr>
+          <w:p>
+            <w:pPr>
+              <w:spacing w:line="360" w:lineRule="auto"/>
+              <w:jc w:val="center"/>
+              <w:rPr>
+                <w:rFonts w:ascii="Times New Roman" w:hAnsi="Times New Roman" w:cs="Times New Roman"/>
+                <w:sz w:val="24"/>
+                <w:szCs w:val="24"/>
+              </w:rPr>
+            </w:pPr>
           </w:p>
         </w:tc>
         <w:tc>
@@ -3596,17 +3838,6 @@
         </w:tc>
       </w:tr>
     </w:tbl>
-    <w:p>
-      <w:pPr>
-        <w:spacing w:line="360" w:lineRule="auto"/>
-        <w:jc w:val="both"/>
-        <w:rPr>
-          <w:rFonts w:ascii="Times New Roman" w:hAnsi="Times New Roman" w:cs="Times New Roman"/>
-          <w:sz w:val="24"/>
-          <w:szCs w:val="24"/>
-        </w:rPr>
-      </w:pPr>
-    </w:p>
     <w:p>
       <w:pPr>
         <w:spacing w:line="360" w:lineRule="auto"/>
@@ -3831,6 +4062,174 @@
                 <w:sz w:val="24"/>
                 <w:szCs w:val="24"/>
               </w:rPr>
+              <w:t>unlock_item(X);</w:t>
+            </w:r>
+          </w:p>
+        </w:tc>
+      </w:tr>
+      <w:tr>
+        <w:tc>
+          <w:tcPr>
+            <w:tcW w:w="4247" w:type="dxa"/>
+          </w:tcPr>
+          <w:p>
+            <w:pPr>
+              <w:spacing w:line="360" w:lineRule="auto"/>
+              <w:jc w:val="center"/>
+              <w:rPr>
+                <w:rFonts w:ascii="Times New Roman" w:hAnsi="Times New Roman" w:cs="Times New Roman"/>
+                <w:sz w:val="24"/>
+                <w:szCs w:val="24"/>
+              </w:rPr>
+            </w:pPr>
+            <w:r>
+              <w:rPr>
+                <w:rFonts w:ascii="Times New Roman" w:hAnsi="Times New Roman" w:cs="Times New Roman"/>
+                <w:sz w:val="24"/>
+                <w:szCs w:val="24"/>
+              </w:rPr>
+              <w:t>write_lock_item(Y);</w:t>
+            </w:r>
+          </w:p>
+        </w:tc>
+        <w:tc>
+          <w:tcPr>
+            <w:tcW w:w="4247" w:type="dxa"/>
+          </w:tcPr>
+          <w:p>
+            <w:pPr>
+              <w:spacing w:line="360" w:lineRule="auto"/>
+              <w:jc w:val="center"/>
+              <w:rPr>
+                <w:rFonts w:ascii="Times New Roman" w:hAnsi="Times New Roman" w:cs="Times New Roman"/>
+                <w:sz w:val="24"/>
+                <w:szCs w:val="24"/>
+              </w:rPr>
+            </w:pPr>
+          </w:p>
+        </w:tc>
+      </w:tr>
+      <w:tr>
+        <w:tc>
+          <w:tcPr>
+            <w:tcW w:w="4247" w:type="dxa"/>
+          </w:tcPr>
+          <w:p>
+            <w:pPr>
+              <w:spacing w:line="360" w:lineRule="auto"/>
+              <w:jc w:val="center"/>
+              <w:rPr>
+                <w:rFonts w:ascii="Times New Roman" w:hAnsi="Times New Roman" w:cs="Times New Roman"/>
+                <w:sz w:val="24"/>
+                <w:szCs w:val="24"/>
+              </w:rPr>
+            </w:pPr>
+            <w:r>
+              <w:rPr>
+                <w:rFonts w:ascii="Times New Roman" w:hAnsi="Times New Roman" w:cs="Times New Roman"/>
+                <w:sz w:val="24"/>
+                <w:szCs w:val="24"/>
+              </w:rPr>
+              <w:t>write_item(Y);</w:t>
+            </w:r>
+          </w:p>
+        </w:tc>
+        <w:tc>
+          <w:tcPr>
+            <w:tcW w:w="4247" w:type="dxa"/>
+          </w:tcPr>
+          <w:p>
+            <w:pPr>
+              <w:spacing w:line="360" w:lineRule="auto"/>
+              <w:jc w:val="center"/>
+              <w:rPr>
+                <w:rFonts w:ascii="Times New Roman" w:hAnsi="Times New Roman" w:cs="Times New Roman"/>
+                <w:sz w:val="24"/>
+                <w:szCs w:val="24"/>
+              </w:rPr>
+            </w:pPr>
+          </w:p>
+        </w:tc>
+      </w:tr>
+      <w:tr>
+        <w:tc>
+          <w:tcPr>
+            <w:tcW w:w="4247" w:type="dxa"/>
+          </w:tcPr>
+          <w:p>
+            <w:pPr>
+              <w:spacing w:line="360" w:lineRule="auto"/>
+              <w:jc w:val="center"/>
+              <w:rPr>
+                <w:rFonts w:ascii="Times New Roman" w:hAnsi="Times New Roman" w:cs="Times New Roman"/>
+                <w:sz w:val="24"/>
+                <w:szCs w:val="24"/>
+              </w:rPr>
+            </w:pPr>
+            <w:r>
+              <w:rPr>
+                <w:rFonts w:ascii="Times New Roman" w:hAnsi="Times New Roman" w:cs="Times New Roman"/>
+                <w:sz w:val="24"/>
+                <w:szCs w:val="24"/>
+              </w:rPr>
+              <w:t>unlock_item(Y)</w:t>
+            </w:r>
+          </w:p>
+        </w:tc>
+        <w:tc>
+          <w:tcPr>
+            <w:tcW w:w="4247" w:type="dxa"/>
+          </w:tcPr>
+          <w:p>
+            <w:pPr>
+              <w:spacing w:line="360" w:lineRule="auto"/>
+              <w:jc w:val="center"/>
+              <w:rPr>
+                <w:rFonts w:ascii="Times New Roman" w:hAnsi="Times New Roman" w:cs="Times New Roman"/>
+                <w:sz w:val="24"/>
+                <w:szCs w:val="24"/>
+              </w:rPr>
+            </w:pPr>
+          </w:p>
+        </w:tc>
+      </w:tr>
+      <w:tr>
+        <w:tc>
+          <w:tcPr>
+            <w:tcW w:w="4247" w:type="dxa"/>
+          </w:tcPr>
+          <w:p>
+            <w:pPr>
+              <w:spacing w:line="360" w:lineRule="auto"/>
+              <w:jc w:val="center"/>
+              <w:rPr>
+                <w:rFonts w:ascii="Times New Roman" w:hAnsi="Times New Roman" w:cs="Times New Roman"/>
+                <w:sz w:val="24"/>
+                <w:szCs w:val="24"/>
+              </w:rPr>
+            </w:pPr>
+          </w:p>
+        </w:tc>
+        <w:tc>
+          <w:tcPr>
+            <w:tcW w:w="4247" w:type="dxa"/>
+          </w:tcPr>
+          <w:p>
+            <w:pPr>
+              <w:spacing w:line="360" w:lineRule="auto"/>
+              <w:jc w:val="center"/>
+              <w:rPr>
+                <w:rFonts w:ascii="Times New Roman" w:hAnsi="Times New Roman" w:cs="Times New Roman"/>
+                <w:sz w:val="24"/>
+                <w:szCs w:val="24"/>
+              </w:rPr>
+            </w:pPr>
+            <w:r>
+              <w:rPr>
+                <w:rFonts w:ascii="Times New Roman" w:hAnsi="Times New Roman" w:cs="Times New Roman"/>
+                <w:sz w:val="24"/>
+                <w:szCs w:val="24"/>
+              </w:rPr>
               <w:t>read_lock_item(Y);</w:t>
             </w:r>
           </w:p>
@@ -3851,14 +4250,6 @@
                 <w:szCs w:val="24"/>
               </w:rPr>
             </w:pPr>
-            <w:r>
-              <w:rPr>
-                <w:rFonts w:ascii="Times New Roman" w:hAnsi="Times New Roman" w:cs="Times New Roman"/>
-                <w:sz w:val="24"/>
-                <w:szCs w:val="24"/>
-              </w:rPr>
-              <w:t>write_lock_item(Y);</w:t>
-            </w:r>
           </w:p>
         </w:tc>
         <w:tc>
@@ -3901,15 +4292,6 @@
                 <w:szCs w:val="24"/>
               </w:rPr>
             </w:pPr>
-            <w:r>
-              <w:rPr>
-                <w:rFonts w:ascii="Times New Roman" w:hAnsi="Times New Roman" w:cs="Times New Roman"/>
-                <w:sz w:val="24"/>
-                <w:szCs w:val="24"/>
-              </w:rPr>
-              <w:lastRenderedPageBreak/>
-              <w:t>write_item(Y);</w:t>
-            </w:r>
           </w:p>
         </w:tc>
         <w:tc>
@@ -3952,14 +4334,6 @@
                 <w:szCs w:val="24"/>
               </w:rPr>
             </w:pPr>
-            <w:r>
-              <w:rPr>
-                <w:rFonts w:ascii="Times New Roman" w:hAnsi="Times New Roman" w:cs="Times New Roman"/>
-                <w:sz w:val="24"/>
-                <w:szCs w:val="24"/>
-              </w:rPr>
-              <w:t>unlock_item(Y)</w:t>
-            </w:r>
           </w:p>
         </w:tc>
         <w:tc>
@@ -4100,7 +4474,111 @@
           <w:sz w:val="24"/>
           <w:szCs w:val="24"/>
         </w:rPr>
-        <w:t>Como pode ser observado pela implementação das transações 1 e 2 pelos métodos de bloqueio binário e compartilhado/exclusivo, o bloqueio binário demonstra possuir uma maior restrição no bloqueio de seus itens. Isso ocorre porque o bloqueio binário impede tanto a leitura quanto a escrita do item quando o mesmo precisa ser acessado.</w:t>
+        <w:t xml:space="preserve">Como pode ser observado pela implementação das transações 1 e 2 pelos métodos de bloqueio binário e compartilhado/exclusivo, o </w:t>
+      </w:r>
+      <w:r>
+        <w:rPr>
+          <w:rFonts w:ascii="Times New Roman" w:hAnsi="Times New Roman" w:cs="Times New Roman"/>
+          <w:sz w:val="24"/>
+          <w:szCs w:val="24"/>
+        </w:rPr>
+        <w:t>método</w:t>
+      </w:r>
+      <w:r>
+        <w:rPr>
+          <w:rFonts w:ascii="Times New Roman" w:hAnsi="Times New Roman" w:cs="Times New Roman"/>
+          <w:sz w:val="24"/>
+          <w:szCs w:val="24"/>
+        </w:rPr>
+        <w:t xml:space="preserve"> binário demonstra possuir uma maior restrição no bloqueio de seus itens. Isso ocorre porque </w:t>
+      </w:r>
+      <w:r>
+        <w:rPr>
+          <w:rFonts w:ascii="Times New Roman" w:hAnsi="Times New Roman" w:cs="Times New Roman"/>
+          <w:sz w:val="24"/>
+          <w:szCs w:val="24"/>
+        </w:rPr>
+        <w:t>acontece um bloqueio total</w:t>
+      </w:r>
+      <w:r>
+        <w:rPr>
+          <w:rFonts w:ascii="Times New Roman" w:hAnsi="Times New Roman" w:cs="Times New Roman"/>
+          <w:sz w:val="24"/>
+          <w:szCs w:val="24"/>
+        </w:rPr>
+        <w:t xml:space="preserve"> </w:t>
+      </w:r>
+      <w:r>
+        <w:rPr>
+          <w:rFonts w:ascii="Times New Roman" w:hAnsi="Times New Roman" w:cs="Times New Roman"/>
+          <w:sz w:val="24"/>
+          <w:szCs w:val="24"/>
+        </w:rPr>
+        <w:t>n</w:t>
+      </w:r>
+      <w:r>
+        <w:rPr>
+          <w:rFonts w:ascii="Times New Roman" w:hAnsi="Times New Roman" w:cs="Times New Roman"/>
+          <w:sz w:val="24"/>
+          <w:szCs w:val="24"/>
+        </w:rPr>
+        <w:t xml:space="preserve">a leitura </w:t>
+      </w:r>
+      <w:r>
+        <w:rPr>
+          <w:rFonts w:ascii="Times New Roman" w:hAnsi="Times New Roman" w:cs="Times New Roman"/>
+          <w:sz w:val="24"/>
+          <w:szCs w:val="24"/>
+        </w:rPr>
+        <w:t>e</w:t>
+      </w:r>
+      <w:r>
+        <w:rPr>
+          <w:rFonts w:ascii="Times New Roman" w:hAnsi="Times New Roman" w:cs="Times New Roman"/>
+          <w:sz w:val="24"/>
+          <w:szCs w:val="24"/>
+        </w:rPr>
+        <w:t xml:space="preserve"> </w:t>
+      </w:r>
+      <w:r>
+        <w:rPr>
+          <w:rFonts w:ascii="Times New Roman" w:hAnsi="Times New Roman" w:cs="Times New Roman"/>
+          <w:sz w:val="24"/>
+          <w:szCs w:val="24"/>
+        </w:rPr>
+        <w:t>n</w:t>
+      </w:r>
+      <w:r>
+        <w:rPr>
+          <w:rFonts w:ascii="Times New Roman" w:hAnsi="Times New Roman" w:cs="Times New Roman"/>
+          <w:sz w:val="24"/>
+          <w:szCs w:val="24"/>
+        </w:rPr>
+        <w:t xml:space="preserve">a escrita do item </w:t>
+      </w:r>
+      <w:r>
+        <w:rPr>
+          <w:rFonts w:ascii="Times New Roman" w:hAnsi="Times New Roman" w:cs="Times New Roman"/>
+          <w:sz w:val="24"/>
+          <w:szCs w:val="24"/>
+        </w:rPr>
+        <w:t xml:space="preserve">por outras transações </w:t>
+      </w:r>
+      <w:r>
+        <w:rPr>
+          <w:rFonts w:ascii="Times New Roman" w:hAnsi="Times New Roman" w:cs="Times New Roman"/>
+          <w:sz w:val="24"/>
+          <w:szCs w:val="24"/>
+        </w:rPr>
+        <w:t xml:space="preserve">quando </w:t>
+      </w:r>
+      <w:r>
+        <w:rPr>
+          <w:rFonts w:ascii="Times New Roman" w:hAnsi="Times New Roman" w:cs="Times New Roman"/>
+          <w:sz w:val="24"/>
+          <w:szCs w:val="24"/>
+        </w:rPr>
+        <w:t>ele está sendo acessado.</w:t>
       </w:r>
     </w:p>
     <w:p>
@@ -4120,7 +4598,23 @@
           <w:sz w:val="24"/>
           <w:szCs w:val="24"/>
         </w:rPr>
-        <w:t>Por outro lado, o bloqueio compartilhado/exclusivo deixa o bloqueio de leitura compartilhado, ou seja, várias transações podem ler ao mesmo tempo, a não ser que seja feito um bloqueio de escrita.</w:t>
+        <w:t>Por outro lado, o bloqueio compartilhado/exclusivo deixa o bloqueio de leitura compartilhado, ou seja, várias transações podem ler ao mesmo tempo</w:t>
+      </w:r>
+      <w:r>
+        <w:rPr>
+          <w:rFonts w:ascii="Times New Roman" w:hAnsi="Times New Roman" w:cs="Times New Roman"/>
+          <w:sz w:val="24"/>
+          <w:szCs w:val="24"/>
+        </w:rPr>
+        <w:t>. O bloqueio total só é realizado quando a escrita no item se faz necessária, de modo a realizar um bloqueio de escrita</w:t>
+      </w:r>
+      <w:r>
+        <w:rPr>
+          <w:rFonts w:ascii="Times New Roman" w:hAnsi="Times New Roman" w:cs="Times New Roman"/>
+          <w:sz w:val="24"/>
+          <w:szCs w:val="24"/>
+        </w:rPr>
+        <w:t>.</w:t>
       </w:r>
     </w:p>
     <w:sectPr>

</xml_diff>